<commit_message>
Feasibility report updated and pdf format addded
</commit_message>
<xml_diff>
--- a/Feasibility_Report/Feasibility_Report.docx
+++ b/Feasibility_Report/Feasibility_Report.docx
@@ -57,23 +57,7 @@
           <w:spacing w:val="-10"/>
           <w:kern w:val="28"/>
         </w:rPr>
-        <w:t xml:space="preserve"> Feasibility Study for an 11+ Exam GL Board Preparation </w:t>
-      </w:r>
-      <w:r>
-        <w:rPr>
-          <w:rFonts w:eastAsiaTheme="majorEastAsia" w:cs="Al Tarikh"/>
-          <w:spacing w:val="-10"/>
-          <w:kern w:val="28"/>
-        </w:rPr>
-        <w:t xml:space="preserve">Support </w:t>
-      </w:r>
-      <w:r>
-        <w:rPr>
-          <w:rFonts w:eastAsiaTheme="majorEastAsia" w:cs="Al Tarikh"/>
-          <w:spacing w:val="-10"/>
-          <w:kern w:val="28"/>
-        </w:rPr>
-        <w:t>Application</w:t>
+        <w:t xml:space="preserve"> Feasibility Study for an 11+ Exam GL Board Preparation Support Application</w:t>
       </w:r>
     </w:p>
     <w:p>
@@ -92,6 +76,8 @@
         </w:numPr>
         <w:tabs>
           <w:tab w:val="left" w:pos="284"/>
+          <w:tab w:val="left" w:pos="567"/>
+          <w:tab w:val="left" w:pos="709"/>
         </w:tabs>
         <w:spacing w:line="276" w:lineRule="auto"/>
         <w:ind w:left="0" w:firstLine="426"/>
@@ -152,87 +138,7 @@
           <w:sz w:val="24"/>
           <w:szCs w:val="24"/>
         </w:rPr>
-        <w:t xml:space="preserve">This feasibility study examines the potential for developing an innovative web-based application tailored specifically to assist </w:t>
-      </w:r>
-      <w:r>
-        <w:rPr>
-          <w:rFonts w:asciiTheme="minorHAnsi" w:hAnsiTheme="minorHAnsi" w:cs="Al Tarikh"/>
-          <w:sz w:val="24"/>
-          <w:szCs w:val="24"/>
-        </w:rPr>
-        <w:t xml:space="preserve">tutors </w:t>
-      </w:r>
-      <w:r>
-        <w:rPr>
-          <w:rFonts w:asciiTheme="minorHAnsi" w:hAnsiTheme="minorHAnsi" w:cs="Al Tarikh"/>
-          <w:sz w:val="24"/>
-          <w:szCs w:val="24"/>
-        </w:rPr>
-        <w:t xml:space="preserve">and </w:t>
-      </w:r>
-      <w:r>
-        <w:rPr>
-          <w:rFonts w:asciiTheme="minorHAnsi" w:hAnsiTheme="minorHAnsi" w:cs="Al Tarikh"/>
-          <w:sz w:val="24"/>
-          <w:szCs w:val="24"/>
-        </w:rPr>
-        <w:t>parents for</w:t>
-      </w:r>
-      <w:r>
-        <w:rPr>
-          <w:rFonts w:asciiTheme="minorHAnsi" w:hAnsiTheme="minorHAnsi" w:cs="Al Tarikh"/>
-          <w:sz w:val="24"/>
-          <w:szCs w:val="24"/>
-        </w:rPr>
-        <w:t xml:space="preserve"> the GL </w:t>
-      </w:r>
-      <w:r>
-        <w:rPr>
-          <w:rFonts w:asciiTheme="minorHAnsi" w:hAnsiTheme="minorHAnsi" w:cs="Al Tarikh"/>
-          <w:sz w:val="24"/>
-          <w:szCs w:val="24"/>
-        </w:rPr>
-        <w:t>11+ exam</w:t>
-      </w:r>
-      <w:r>
-        <w:rPr>
-          <w:rFonts w:asciiTheme="minorHAnsi" w:hAnsiTheme="minorHAnsi" w:cs="Al Tarikh"/>
-          <w:sz w:val="24"/>
-          <w:szCs w:val="24"/>
-        </w:rPr>
-        <w:t xml:space="preserve"> preparation,</w:t>
-      </w:r>
-      <w:r>
-        <w:rPr>
-          <w:rFonts w:asciiTheme="minorHAnsi" w:hAnsiTheme="minorHAnsi" w:cs="Al Tarikh"/>
-          <w:sz w:val="24"/>
-          <w:szCs w:val="24"/>
-        </w:rPr>
-        <w:t xml:space="preserve"> a pivotal assessment for grammar school admission in the UK. The primary objective is to evaluate the viability of this project, considering its technical</w:t>
-      </w:r>
-      <w:r>
-        <w:rPr>
-          <w:rFonts w:asciiTheme="minorHAnsi" w:hAnsiTheme="minorHAnsi" w:cs="Al Tarikh"/>
-          <w:sz w:val="24"/>
-          <w:szCs w:val="24"/>
-        </w:rPr>
-        <w:t xml:space="preserve"> </w:t>
-      </w:r>
-      <w:r>
-        <w:rPr>
-          <w:rFonts w:asciiTheme="minorHAnsi" w:hAnsiTheme="minorHAnsi" w:cs="Al Tarikh"/>
-          <w:sz w:val="24"/>
-          <w:szCs w:val="24"/>
-        </w:rPr>
-        <w:t>aspects</w:t>
-      </w:r>
-      <w:r>
-        <w:rPr>
-          <w:rFonts w:asciiTheme="minorHAnsi" w:hAnsiTheme="minorHAnsi" w:cs="Al Tarikh"/>
-          <w:sz w:val="24"/>
-          <w:szCs w:val="24"/>
-        </w:rPr>
-        <w:t>.</w:t>
+        <w:t>This feasibility study examines the potential for developing an innovative web-based application tailored specifically to assist tutors and parents for the GL 11+ exam preparation, a pivotal assessment for grammar school admission in the UK. The primary objective is to evaluate the viability of this project, considering its technical aspects.</w:t>
       </w:r>
     </w:p>
     <w:p>
@@ -327,15 +233,7 @@
           <w:sz w:val="24"/>
           <w:szCs w:val="24"/>
         </w:rPr>
-        <w:t xml:space="preserve">identifying and </w:t>
-      </w:r>
-      <w:r>
-        <w:rPr>
-          <w:rFonts w:asciiTheme="minorHAnsi" w:hAnsiTheme="minorHAnsi" w:cs="Al Tarikh"/>
-          <w:sz w:val="24"/>
-          <w:szCs w:val="24"/>
-        </w:rPr>
-        <w:t>analysing</w:t>
+        <w:t>identifying and analysing</w:t>
       </w:r>
       <w:r>
         <w:rPr>
@@ -367,13 +265,6 @@
           <w:szCs w:val="24"/>
         </w:rPr>
         <w:tab/>
-      </w:r>
-      <w:r>
-        <w:rPr>
-          <w:rFonts w:asciiTheme="minorHAnsi" w:hAnsiTheme="minorHAnsi" w:cs="Al Tarikh"/>
-          <w:sz w:val="24"/>
-          <w:szCs w:val="24"/>
-        </w:rPr>
         <w:t>The project</w:t>
       </w:r>
       <w:r>
@@ -411,6 +302,8 @@
         </w:numPr>
         <w:tabs>
           <w:tab w:val="left" w:pos="284"/>
+          <w:tab w:val="left" w:pos="567"/>
+          <w:tab w:val="left" w:pos="709"/>
         </w:tabs>
         <w:spacing w:line="276" w:lineRule="auto"/>
         <w:ind w:left="0" w:firstLine="426"/>
@@ -430,16 +323,7 @@
           <w:sz w:val="24"/>
           <w:szCs w:val="24"/>
         </w:rPr>
-        <w:t>Background:</w:t>
-      </w:r>
-      <w:r>
-        <w:rPr>
-          <w:rFonts w:asciiTheme="minorHAnsi" w:eastAsia="Times New Roman" w:hAnsiTheme="minorHAnsi" w:cs="Times New Roman"/>
-          <w:sz w:val="24"/>
-          <w:szCs w:val="24"/>
-          <w:lang w:eastAsia="en-GB"/>
-        </w:rPr>
-        <w:t xml:space="preserve"> </w:t>
+        <w:t>Background</w:t>
       </w:r>
     </w:p>
     <w:p>
@@ -470,31 +354,23 @@
           <w:sz w:val="24"/>
           <w:szCs w:val="24"/>
         </w:rPr>
-        <w:t xml:space="preserve">As </w:t>
-      </w:r>
-      <w:r>
-        <w:rPr>
-          <w:rFonts w:asciiTheme="minorHAnsi" w:hAnsiTheme="minorHAnsi" w:cs="Al Tarikh"/>
-          <w:sz w:val="24"/>
-          <w:szCs w:val="24"/>
-        </w:rPr>
-        <w:t xml:space="preserve">an experienced parent who has </w:t>
-      </w:r>
-      <w:r>
-        <w:rPr>
-          <w:rFonts w:asciiTheme="minorHAnsi" w:hAnsiTheme="minorHAnsi" w:cs="Al Tarikh"/>
-          <w:sz w:val="24"/>
-          <w:szCs w:val="24"/>
-        </w:rPr>
-        <w:t xml:space="preserve">navigated this preparation </w:t>
-      </w:r>
-      <w:r>
-        <w:rPr>
-          <w:rFonts w:asciiTheme="minorHAnsi" w:hAnsiTheme="minorHAnsi" w:cs="Al Tarikh"/>
-          <w:sz w:val="24"/>
-          <w:szCs w:val="24"/>
-        </w:rPr>
-        <w:t>process firsthand, I observed several challenges that many parents face, especially those preparing their child for the 11+ exam for the first time.</w:t>
+        <w:t>As an experienced parent who has navigated this preparation process first</w:t>
+      </w:r>
+      <w:r>
+        <w:rPr>
+          <w:rFonts w:asciiTheme="minorHAnsi" w:hAnsiTheme="minorHAnsi" w:cs="Al Tarikh"/>
+          <w:sz w:val="24"/>
+          <w:szCs w:val="24"/>
+        </w:rPr>
+        <w:t xml:space="preserve"> </w:t>
+      </w:r>
+      <w:r>
+        <w:rPr>
+          <w:rFonts w:asciiTheme="minorHAnsi" w:hAnsiTheme="minorHAnsi" w:cs="Al Tarikh"/>
+          <w:sz w:val="24"/>
+          <w:szCs w:val="24"/>
+        </w:rPr>
+        <w:t>hand, I observed several challenges that many parents face, especially those preparing their child for the 11+ exam for the first time.</w:t>
       </w:r>
     </w:p>
     <w:p>
@@ -579,9 +455,18 @@
     <w:p>
       <w:pPr>
         <w:pStyle w:val="Title"/>
+        <w:numPr>
+          <w:ilvl w:val="0"/>
+          <w:numId w:val="4"/>
+        </w:numPr>
         <w:tabs>
           <w:tab w:val="left" w:pos="284"/>
-        </w:tabs>
+          <w:tab w:val="left" w:pos="567"/>
+          <w:tab w:val="left" w:pos="709"/>
+        </w:tabs>
+        <w:spacing w:line="276" w:lineRule="auto"/>
+        <w:ind w:left="0" w:firstLine="426"/>
+        <w:jc w:val="both"/>
         <w:rPr>
           <w:rFonts w:asciiTheme="minorHAnsi" w:hAnsiTheme="minorHAnsi" w:cs="Al Tarikh"/>
           <w:b/>
@@ -598,7 +483,7 @@
           <w:sz w:val="24"/>
           <w:szCs w:val="24"/>
         </w:rPr>
-        <w:t>3.Outline of Project:</w:t>
+        <w:t>Outline of Project</w:t>
       </w:r>
     </w:p>
     <w:p>
@@ -667,7 +552,12 @@
           <w:ilvl w:val="0"/>
           <w:numId w:val="8"/>
         </w:numPr>
+        <w:tabs>
+          <w:tab w:val="left" w:pos="993"/>
+          <w:tab w:val="left" w:pos="1134"/>
+        </w:tabs>
         <w:spacing w:line="276" w:lineRule="auto"/>
+        <w:ind w:firstLine="349"/>
         <w:jc w:val="both"/>
         <w:rPr>
           <w:rFonts w:eastAsiaTheme="majorEastAsia" w:cs="Al Tarikh"/>
@@ -708,8 +598,11 @@
           <w:ilvl w:val="1"/>
           <w:numId w:val="8"/>
         </w:numPr>
+        <w:tabs>
+          <w:tab w:val="left" w:pos="1276"/>
+        </w:tabs>
         <w:spacing w:line="276" w:lineRule="auto"/>
-        <w:ind w:left="709" w:hanging="283"/>
+        <w:ind w:left="709" w:firstLine="349"/>
         <w:jc w:val="both"/>
         <w:rPr>
           <w:rFonts w:eastAsiaTheme="majorEastAsia" w:cs="Al Tarikh"/>
@@ -732,8 +625,11 @@
           <w:ilvl w:val="1"/>
           <w:numId w:val="8"/>
         </w:numPr>
-        <w:spacing w:line="276" w:lineRule="auto"/>
-        <w:ind w:left="709" w:hanging="283"/>
+        <w:tabs>
+          <w:tab w:val="left" w:pos="1276"/>
+        </w:tabs>
+        <w:spacing w:after="240" w:line="276" w:lineRule="auto"/>
+        <w:ind w:left="709" w:firstLine="349"/>
         <w:jc w:val="both"/>
         <w:rPr>
           <w:rFonts w:eastAsiaTheme="majorEastAsia" w:cs="Al Tarikh"/>
@@ -747,40 +643,97 @@
           <w:spacing w:val="-10"/>
           <w:kern w:val="28"/>
         </w:rPr>
-        <w:t>Focus on areas requiring improvement, as identified through performance tracking and analytics.</w:t>
+        <w:t>Ensure alignment with the GL Assessment syllabus and exam format.</w:t>
       </w:r>
     </w:p>
     <w:p>
       <w:pPr>
-        <w:numPr>
-          <w:ilvl w:val="1"/>
-          <w:numId w:val="8"/>
-        </w:numPr>
-        <w:spacing w:after="240" w:line="276" w:lineRule="auto"/>
-        <w:ind w:left="709" w:hanging="283"/>
-        <w:jc w:val="both"/>
-        <w:rPr>
-          <w:rFonts w:eastAsiaTheme="majorEastAsia" w:cs="Al Tarikh"/>
-          <w:spacing w:val="-10"/>
-          <w:kern w:val="28"/>
-        </w:rPr>
-      </w:pPr>
-      <w:r>
-        <w:rPr>
-          <w:rFonts w:eastAsiaTheme="majorEastAsia" w:cs="Al Tarikh"/>
-          <w:spacing w:val="-10"/>
-          <w:kern w:val="28"/>
-        </w:rPr>
-        <w:t>Ensure alignment with the GL Assessment syllabus and exam format.</w:t>
-      </w:r>
-    </w:p>
-    <w:p>
-      <w:pPr>
-        <w:pStyle w:val="ListParagraph"/>
         <w:numPr>
           <w:ilvl w:val="0"/>
           <w:numId w:val="8"/>
         </w:numPr>
+        <w:tabs>
+          <w:tab w:val="left" w:pos="709"/>
+          <w:tab w:val="left" w:pos="993"/>
+        </w:tabs>
+        <w:spacing w:line="276" w:lineRule="auto"/>
+        <w:ind w:left="709" w:firstLine="0"/>
+        <w:jc w:val="both"/>
+        <w:rPr>
+          <w:rFonts w:eastAsiaTheme="majorEastAsia" w:cs="Al Tarikh"/>
+          <w:b/>
+          <w:bCs/>
+          <w:spacing w:val="-10"/>
+          <w:kern w:val="28"/>
+        </w:rPr>
+      </w:pPr>
+      <w:r>
+        <w:rPr>
+          <w:rFonts w:eastAsiaTheme="majorEastAsia" w:cs="Al Tarikh"/>
+          <w:b/>
+          <w:bCs/>
+          <w:spacing w:val="-10"/>
+          <w:kern w:val="28"/>
+        </w:rPr>
+        <w:t>Customizable Profile Setup:</w:t>
+      </w:r>
+      <w:r>
+        <w:rPr>
+          <w:rFonts w:eastAsiaTheme="majorEastAsia" w:cs="Al Tarikh"/>
+          <w:b/>
+          <w:bCs/>
+          <w:spacing w:val="-10"/>
+          <w:kern w:val="28"/>
+        </w:rPr>
+        <w:t xml:space="preserve"> </w:t>
+      </w:r>
+      <w:r>
+        <w:rPr>
+          <w:rFonts w:eastAsiaTheme="majorEastAsia" w:cs="Al Tarikh"/>
+          <w:spacing w:val="-10"/>
+          <w:kern w:val="28"/>
+        </w:rPr>
+        <w:t>A key starting feature will be a customizable profile-setting tool, allowing parents</w:t>
+      </w:r>
+      <w:r>
+        <w:rPr>
+          <w:rFonts w:eastAsiaTheme="majorEastAsia" w:cs="Al Tarikh"/>
+          <w:spacing w:val="-10"/>
+          <w:kern w:val="28"/>
+        </w:rPr>
+        <w:t xml:space="preserve"> to add child and </w:t>
+      </w:r>
+      <w:r>
+        <w:rPr>
+          <w:rFonts w:eastAsiaTheme="majorEastAsia" w:cs="Al Tarikh"/>
+          <w:spacing w:val="-10"/>
+          <w:kern w:val="28"/>
+        </w:rPr>
+        <w:t xml:space="preserve">to input </w:t>
+      </w:r>
+      <w:r>
+        <w:rPr>
+          <w:rFonts w:eastAsiaTheme="majorEastAsia" w:cs="Al Tarikh"/>
+          <w:spacing w:val="-10"/>
+          <w:kern w:val="28"/>
+        </w:rPr>
+        <w:t xml:space="preserve">corresponding </w:t>
+      </w:r>
+      <w:r>
+        <w:rPr>
+          <w:rFonts w:eastAsiaTheme="majorEastAsia" w:cs="Al Tarikh"/>
+          <w:spacing w:val="-10"/>
+          <w:kern w:val="28"/>
+        </w:rPr>
+        <w:t xml:space="preserve">child’s current knowledge level, strengths, and areas for improvement. </w:t>
+      </w:r>
+    </w:p>
+    <w:p>
+      <w:pPr>
+        <w:tabs>
+          <w:tab w:val="left" w:pos="709"/>
+          <w:tab w:val="left" w:pos="993"/>
+        </w:tabs>
         <w:spacing w:line="276" w:lineRule="auto"/>
         <w:jc w:val="both"/>
         <w:rPr>
@@ -791,7 +744,15 @@
           <w:kern w:val="28"/>
         </w:rPr>
       </w:pPr>
-      <w:r>
+    </w:p>
+    <w:p>
+      <w:pPr>
+        <w:tabs>
+          <w:tab w:val="left" w:pos="709"/>
+          <w:tab w:val="left" w:pos="993"/>
+        </w:tabs>
+        <w:spacing w:line="276" w:lineRule="auto"/>
+        <w:jc w:val="both"/>
         <w:rPr>
           <w:rFonts w:eastAsiaTheme="majorEastAsia" w:cs="Al Tarikh"/>
           <w:b/>
@@ -799,9 +760,16 @@
           <w:spacing w:val="-10"/>
           <w:kern w:val="28"/>
         </w:rPr>
-        <w:t>Customizable Profile Setup:</w:t>
-      </w:r>
-      <w:r>
+      </w:pPr>
+    </w:p>
+    <w:p>
+      <w:pPr>
+        <w:tabs>
+          <w:tab w:val="left" w:pos="1276"/>
+        </w:tabs>
+        <w:spacing w:line="276" w:lineRule="auto"/>
+        <w:ind w:left="360"/>
+        <w:jc w:val="both"/>
         <w:rPr>
           <w:rFonts w:eastAsiaTheme="majorEastAsia" w:cs="Al Tarikh"/>
           <w:b/>
@@ -809,26 +777,8 @@
           <w:spacing w:val="-10"/>
           <w:kern w:val="28"/>
         </w:rPr>
-        <w:t xml:space="preserve"> </w:t>
-      </w:r>
-      <w:r>
-        <w:rPr>
-          <w:rFonts w:eastAsiaTheme="majorEastAsia" w:cs="Al Tarikh"/>
-          <w:spacing w:val="-10"/>
-          <w:kern w:val="28"/>
-        </w:rPr>
-        <w:t>A key starting feature will be a customizable profile-setting tool, allowing parents to input their child’s current knowledge level, strengths, and areas for improvement. This feature ensures that</w:t>
-      </w:r>
-    </w:p>
-    <w:p>
-      <w:pPr>
-        <w:numPr>
-          <w:ilvl w:val="1"/>
-          <w:numId w:val="8"/>
-        </w:numPr>
-        <w:spacing w:line="276" w:lineRule="auto"/>
-        <w:ind w:left="709" w:hanging="283"/>
-        <w:jc w:val="both"/>
+      </w:pPr>
+      <w:r>
         <w:rPr>
           <w:rFonts w:eastAsiaTheme="majorEastAsia" w:cs="Al Tarikh"/>
           <w:b/>
@@ -836,42 +786,10 @@
           <w:spacing w:val="-10"/>
           <w:kern w:val="28"/>
         </w:rPr>
-      </w:pPr>
-      <w:r>
-        <w:rPr>
-          <w:rFonts w:eastAsiaTheme="majorEastAsia" w:cs="Al Tarikh"/>
-          <w:spacing w:val="-10"/>
-          <w:kern w:val="28"/>
-        </w:rPr>
-        <w:t xml:space="preserve">The application tailors the content to the student’s individual needs, </w:t>
+        <w:t xml:space="preserve"> </w:t>
       </w:r>
     </w:p>
-    <w:p>
-      <w:pPr>
-        <w:numPr>
-          <w:ilvl w:val="1"/>
-          <w:numId w:val="8"/>
-        </w:numPr>
-        <w:spacing w:after="240" w:line="276" w:lineRule="auto"/>
-        <w:ind w:left="709" w:hanging="283"/>
-        <w:jc w:val="both"/>
-        <w:rPr>
-          <w:rFonts w:eastAsiaTheme="majorEastAsia" w:cs="Al Tarikh"/>
-          <w:b/>
-          <w:bCs/>
-          <w:spacing w:val="-10"/>
-          <w:kern w:val="28"/>
-        </w:rPr>
-      </w:pPr>
-      <w:r>
-        <w:rPr>
-          <w:rFonts w:eastAsiaTheme="majorEastAsia" w:cs="Al Tarikh"/>
-          <w:spacing w:val="-10"/>
-          <w:kern w:val="28"/>
-        </w:rPr>
-        <w:t>Providing a personalized and efficient learning experience.</w:t>
-      </w:r>
-    </w:p>
+    <w:p/>
     <w:p/>
     <w:p>
       <w:pPr>
@@ -930,17 +848,33 @@
           <w:spacing w:val="-10"/>
           <w:kern w:val="28"/>
         </w:rPr>
-        <w:t>capable of powering personalized worksheet generation and other key features.</w:t>
-      </w:r>
-      <w:r>
-        <w:rPr>
-          <w:rFonts w:eastAsiaTheme="majorEastAsia" w:cs="Al Tarikh"/>
-          <w:spacing w:val="-10"/>
-          <w:kern w:val="28"/>
-        </w:rPr>
-        <w:t xml:space="preserve"> The phased development approach, starting with customizable profiles and AI-powered features, ensures manageable implementation and continuous improvement. Based on these insights, the proposed application is deemed feasible and well-positioned to deliver meaningful outcomes for its target audience. With careful planning, resource allocation, and stakeholder engagement, the application can effectively meet its objectives and achieve its envisioned impact.</w:t>
+        <w:t>capable of powering personalized worksheet generation and other key features. The phased development approach, starting with customizable profiles and AI-powered features, ensures manageable implementation and continuous improvement. Based on these insights, the proposed application is deemed feasible and well-positioned to deliver meaningful outcomes for its target audience. With careful planning, resource allocation, and stakeholder engagement, the application can effectively meet its objectives and achieve its envisioned impact.</w:t>
       </w:r>
     </w:p>
+    <w:p>
+      <w:pPr>
+        <w:spacing w:line="276" w:lineRule="auto"/>
+        <w:ind w:firstLine="426"/>
+        <w:jc w:val="both"/>
+        <w:rPr>
+          <w:rFonts w:eastAsiaTheme="majorEastAsia" w:cs="Al Tarikh"/>
+          <w:spacing w:val="-10"/>
+          <w:kern w:val="28"/>
+        </w:rPr>
+      </w:pPr>
+    </w:p>
+    <w:p>
+      <w:pPr>
+        <w:spacing w:line="276" w:lineRule="auto"/>
+        <w:jc w:val="both"/>
+        <w:rPr>
+          <w:rFonts w:eastAsiaTheme="majorEastAsia" w:cs="Al Tarikh"/>
+          <w:spacing w:val="-10"/>
+          <w:kern w:val="28"/>
+        </w:rPr>
+      </w:pPr>
+    </w:p>
+    <w:p/>
     <w:sectPr>
       <w:pgSz w:w="11906" w:h="16838"/>
       <w:pgMar w:top="720" w:right="720" w:bottom="720" w:left="720" w:header="708" w:footer="708" w:gutter="0"/>
@@ -2258,7 +2192,7 @@
   <w:style w:type="paragraph" w:default="1" w:styleId="Normal">
     <w:name w:val="Normal"/>
     <w:qFormat/>
-    <w:rsid w:val="0043023B"/>
+    <w:rsid w:val="00413FDB"/>
   </w:style>
   <w:style w:type="paragraph" w:styleId="Heading1">
     <w:name w:val="heading 1"/>

</xml_diff>